<commit_message>
Excerise 1 - Completed PL/SQL
</commit_message>
<xml_diff>
--- a/Week 2_PL SQL and Testing Libraries/PLSQL_Exercises - Code/1_Exercise 1 Control Structures.docx
+++ b/Week 2_PL SQL and Testing Libraries/PLSQL_Exercises - Code/1_Exercise 1 Control Structures.docx
@@ -51,6 +51,9 @@
     <w:p/>
     <w:p>
       <w:r>
+        <w:rPr>
+          <w:noProof/>
+        </w:rPr>
         <w:drawing>
           <wp:inline distT="0" distB="0" distL="0" distR="0" wp14:anchorId="3DA4429D" wp14:editId="4E03153B">
             <wp:extent cx="5731510" cy="3070860"/>
@@ -100,6 +103,9 @@
         <w:br/>
       </w:r>
       <w:r>
+        <w:rPr>
+          <w:noProof/>
+        </w:rPr>
         <w:drawing>
           <wp:inline distT="0" distB="0" distL="0" distR="0" wp14:anchorId="1F9D36F5" wp14:editId="29920169">
             <wp:extent cx="5731510" cy="742315"/>
@@ -149,6 +155,9 @@
         <w:br/>
       </w:r>
       <w:r>
+        <w:rPr>
+          <w:noProof/>
+        </w:rPr>
         <w:drawing>
           <wp:inline distT="0" distB="0" distL="0" distR="0" wp14:anchorId="3BDF3BC0" wp14:editId="68D3A359">
             <wp:extent cx="3093720" cy="2075390"/>
@@ -174,6 +183,347 @@
                     <a:xfrm>
                       <a:off x="0" y="0"/>
                       <a:ext cx="3101179" cy="2080394"/>
+                    </a:xfrm>
+                    <a:prstGeom prst="rect">
+                      <a:avLst/>
+                    </a:prstGeom>
+                  </pic:spPr>
+                </pic:pic>
+              </a:graphicData>
+            </a:graphic>
+          </wp:inline>
+        </w:drawing>
+      </w:r>
+    </w:p>
+    <w:p>
+      <w:pPr>
+        <w:rPr>
+          <w:lang w:val="en-US"/>
+        </w:rPr>
+      </w:pPr>
+      <w:r>
+        <w:rPr>
+          <w:b/>
+          <w:bCs/>
+          <w:lang w:val="en-US"/>
+        </w:rPr>
+        <w:lastRenderedPageBreak/>
+        <w:t>Scenario 2:</w:t>
+      </w:r>
+      <w:r>
+        <w:rPr>
+          <w:lang w:val="en-US"/>
+        </w:rPr>
+        <w:t xml:space="preserve"> A customer can be promoted to VIP status based on their balance.</w:t>
+      </w:r>
+    </w:p>
+    <w:p>
+      <w:pPr>
+        <w:numPr>
+          <w:ilvl w:val="1"/>
+          <w:numId w:val="2"/>
+        </w:numPr>
+        <w:rPr>
+          <w:lang w:val="en-US"/>
+        </w:rPr>
+      </w:pPr>
+      <w:r>
+        <w:rPr>
+          <w:b/>
+          <w:bCs/>
+          <w:lang w:val="en-US"/>
+        </w:rPr>
+        <w:t>Question:</w:t>
+      </w:r>
+      <w:r>
+        <w:rPr>
+          <w:lang w:val="en-US"/>
+        </w:rPr>
+        <w:t xml:space="preserve"> Write a PL/SQL block that iterates through all customers and sets a flag </w:t>
+      </w:r>
+      <w:proofErr w:type="spellStart"/>
+      <w:r>
+        <w:rPr>
+          <w:lang w:val="en-US"/>
+        </w:rPr>
+        <w:t>IsVIP</w:t>
+      </w:r>
+      <w:proofErr w:type="spellEnd"/>
+      <w:r>
+        <w:rPr>
+          <w:lang w:val="en-US"/>
+        </w:rPr>
+        <w:t xml:space="preserve"> to TRUE for those with a balance over $10,000.</w:t>
+      </w:r>
+    </w:p>
+    <w:p/>
+    <w:p>
+      <w:r>
+        <w:t>Code:</w:t>
+      </w:r>
+    </w:p>
+    <w:p/>
+    <w:p>
+      <w:r>
+        <w:drawing>
+          <wp:inline distT="0" distB="0" distL="0" distR="0" wp14:anchorId="5EBCD9F1" wp14:editId="0E8FD2C6">
+            <wp:extent cx="5731510" cy="3392805"/>
+            <wp:effectExtent l="0" t="0" r="2540" b="0"/>
+            <wp:docPr id="714189223" name="Picture 1"/>
+            <wp:cNvGraphicFramePr>
+              <a:graphicFrameLocks xmlns:a="http://schemas.openxmlformats.org/drawingml/2006/main" noChangeAspect="1"/>
+            </wp:cNvGraphicFramePr>
+            <a:graphic xmlns:a="http://schemas.openxmlformats.org/drawingml/2006/main">
+              <a:graphicData uri="http://schemas.openxmlformats.org/drawingml/2006/picture">
+                <pic:pic xmlns:pic="http://schemas.openxmlformats.org/drawingml/2006/picture">
+                  <pic:nvPicPr>
+                    <pic:cNvPr id="714189223" name=""/>
+                    <pic:cNvPicPr/>
+                  </pic:nvPicPr>
+                  <pic:blipFill>
+                    <a:blip r:embed="rId8"/>
+                    <a:stretch>
+                      <a:fillRect/>
+                    </a:stretch>
+                  </pic:blipFill>
+                  <pic:spPr>
+                    <a:xfrm>
+                      <a:off x="0" y="0"/>
+                      <a:ext cx="5731510" cy="3392805"/>
+                    </a:xfrm>
+                    <a:prstGeom prst="rect">
+                      <a:avLst/>
+                    </a:prstGeom>
+                  </pic:spPr>
+                </pic:pic>
+              </a:graphicData>
+            </a:graphic>
+          </wp:inline>
+        </w:drawing>
+      </w:r>
+    </w:p>
+    <w:p/>
+    <w:p>
+      <w:r>
+        <w:t>Output:</w:t>
+      </w:r>
+      <w:r>
+        <w:br/>
+      </w:r>
+    </w:p>
+    <w:p/>
+    <w:p>
+      <w:r>
+        <w:drawing>
+          <wp:inline distT="0" distB="0" distL="0" distR="0" wp14:anchorId="3AEB2C0B" wp14:editId="6F43A77F">
+            <wp:extent cx="5731510" cy="846455"/>
+            <wp:effectExtent l="0" t="0" r="2540" b="0"/>
+            <wp:docPr id="734150601" name="Picture 1"/>
+            <wp:cNvGraphicFramePr>
+              <a:graphicFrameLocks xmlns:a="http://schemas.openxmlformats.org/drawingml/2006/main" noChangeAspect="1"/>
+            </wp:cNvGraphicFramePr>
+            <a:graphic xmlns:a="http://schemas.openxmlformats.org/drawingml/2006/main">
+              <a:graphicData uri="http://schemas.openxmlformats.org/drawingml/2006/picture">
+                <pic:pic xmlns:pic="http://schemas.openxmlformats.org/drawingml/2006/picture">
+                  <pic:nvPicPr>
+                    <pic:cNvPr id="734150601" name=""/>
+                    <pic:cNvPicPr/>
+                  </pic:nvPicPr>
+                  <pic:blipFill>
+                    <a:blip r:embed="rId9"/>
+                    <a:stretch>
+                      <a:fillRect/>
+                    </a:stretch>
+                  </pic:blipFill>
+                  <pic:spPr>
+                    <a:xfrm>
+                      <a:off x="0" y="0"/>
+                      <a:ext cx="5731510" cy="846455"/>
+                    </a:xfrm>
+                    <a:prstGeom prst="rect">
+                      <a:avLst/>
+                    </a:prstGeom>
+                  </pic:spPr>
+                </pic:pic>
+              </a:graphicData>
+            </a:graphic>
+          </wp:inline>
+        </w:drawing>
+      </w:r>
+    </w:p>
+    <w:p/>
+    <w:p>
+      <w:r>
+        <w:drawing>
+          <wp:inline distT="0" distB="0" distL="0" distR="0" wp14:anchorId="6CF472FA" wp14:editId="1B7FD219">
+            <wp:extent cx="3413760" cy="1177002"/>
+            <wp:effectExtent l="0" t="0" r="0" b="4445"/>
+            <wp:docPr id="734327565" name="Picture 1"/>
+            <wp:cNvGraphicFramePr>
+              <a:graphicFrameLocks xmlns:a="http://schemas.openxmlformats.org/drawingml/2006/main" noChangeAspect="1"/>
+            </wp:cNvGraphicFramePr>
+            <a:graphic xmlns:a="http://schemas.openxmlformats.org/drawingml/2006/main">
+              <a:graphicData uri="http://schemas.openxmlformats.org/drawingml/2006/picture">
+                <pic:pic xmlns:pic="http://schemas.openxmlformats.org/drawingml/2006/picture">
+                  <pic:nvPicPr>
+                    <pic:cNvPr id="734327565" name=""/>
+                    <pic:cNvPicPr/>
+                  </pic:nvPicPr>
+                  <pic:blipFill>
+                    <a:blip r:embed="rId10"/>
+                    <a:stretch>
+                      <a:fillRect/>
+                    </a:stretch>
+                  </pic:blipFill>
+                  <pic:spPr>
+                    <a:xfrm>
+                      <a:off x="0" y="0"/>
+                      <a:ext cx="3414517" cy="1177263"/>
+                    </a:xfrm>
+                    <a:prstGeom prst="rect">
+                      <a:avLst/>
+                    </a:prstGeom>
+                  </pic:spPr>
+                </pic:pic>
+              </a:graphicData>
+            </a:graphic>
+          </wp:inline>
+        </w:drawing>
+      </w:r>
+    </w:p>
+    <w:p>
+      <w:pPr>
+        <w:rPr>
+          <w:lang w:val="en-US"/>
+        </w:rPr>
+      </w:pPr>
+      <w:r>
+        <w:rPr>
+          <w:b/>
+          <w:bCs/>
+          <w:lang w:val="en-US"/>
+        </w:rPr>
+        <w:lastRenderedPageBreak/>
+        <w:t>Scenario 3:</w:t>
+      </w:r>
+      <w:r>
+        <w:rPr>
+          <w:lang w:val="en-US"/>
+        </w:rPr>
+        <w:t xml:space="preserve"> The bank wants to send reminders to customers whose loans are due within the next 30 days.</w:t>
+      </w:r>
+    </w:p>
+    <w:p>
+      <w:pPr>
+        <w:numPr>
+          <w:ilvl w:val="1"/>
+          <w:numId w:val="2"/>
+        </w:numPr>
+        <w:rPr>
+          <w:lang w:val="en-US"/>
+        </w:rPr>
+      </w:pPr>
+      <w:r>
+        <w:rPr>
+          <w:b/>
+          <w:bCs/>
+          <w:lang w:val="en-US"/>
+        </w:rPr>
+        <w:t>Question:</w:t>
+      </w:r>
+      <w:r>
+        <w:rPr>
+          <w:lang w:val="en-US"/>
+        </w:rPr>
+        <w:t xml:space="preserve"> Write a PL/SQL block that fetches all loans due in the next 30 days and prints a reminder message for each customer.</w:t>
+      </w:r>
+    </w:p>
+    <w:p/>
+    <w:p>
+      <w:r>
+        <w:t>Code:</w:t>
+      </w:r>
+      <w:r>
+        <w:br/>
+      </w:r>
+      <w:r>
+        <w:br/>
+      </w:r>
+      <w:r>
+        <w:drawing>
+          <wp:inline distT="0" distB="0" distL="0" distR="0" wp14:anchorId="52916EAA" wp14:editId="3AF8A22D">
+            <wp:extent cx="5731510" cy="2318385"/>
+            <wp:effectExtent l="0" t="0" r="2540" b="5715"/>
+            <wp:docPr id="1771206819" name="Picture 1"/>
+            <wp:cNvGraphicFramePr>
+              <a:graphicFrameLocks xmlns:a="http://schemas.openxmlformats.org/drawingml/2006/main" noChangeAspect="1"/>
+            </wp:cNvGraphicFramePr>
+            <a:graphic xmlns:a="http://schemas.openxmlformats.org/drawingml/2006/main">
+              <a:graphicData uri="http://schemas.openxmlformats.org/drawingml/2006/picture">
+                <pic:pic xmlns:pic="http://schemas.openxmlformats.org/drawingml/2006/picture">
+                  <pic:nvPicPr>
+                    <pic:cNvPr id="1771206819" name=""/>
+                    <pic:cNvPicPr/>
+                  </pic:nvPicPr>
+                  <pic:blipFill>
+                    <a:blip r:embed="rId11"/>
+                    <a:stretch>
+                      <a:fillRect/>
+                    </a:stretch>
+                  </pic:blipFill>
+                  <pic:spPr>
+                    <a:xfrm>
+                      <a:off x="0" y="0"/>
+                      <a:ext cx="5731510" cy="2318385"/>
+                    </a:xfrm>
+                    <a:prstGeom prst="rect">
+                      <a:avLst/>
+                    </a:prstGeom>
+                  </pic:spPr>
+                </pic:pic>
+              </a:graphicData>
+            </a:graphic>
+          </wp:inline>
+        </w:drawing>
+      </w:r>
+    </w:p>
+    <w:p/>
+    <w:p>
+      <w:r>
+        <w:t>Output:</w:t>
+      </w:r>
+      <w:r>
+        <w:br/>
+      </w:r>
+      <w:r>
+        <w:br/>
+      </w:r>
+      <w:r>
+        <w:drawing>
+          <wp:inline distT="0" distB="0" distL="0" distR="0" wp14:anchorId="76EEAF57" wp14:editId="14E1A86C">
+            <wp:extent cx="5731510" cy="1685925"/>
+            <wp:effectExtent l="0" t="0" r="2540" b="9525"/>
+            <wp:docPr id="2124763177" name="Picture 1"/>
+            <wp:cNvGraphicFramePr>
+              <a:graphicFrameLocks xmlns:a="http://schemas.openxmlformats.org/drawingml/2006/main" noChangeAspect="1"/>
+            </wp:cNvGraphicFramePr>
+            <a:graphic xmlns:a="http://schemas.openxmlformats.org/drawingml/2006/main">
+              <a:graphicData uri="http://schemas.openxmlformats.org/drawingml/2006/picture">
+                <pic:pic xmlns:pic="http://schemas.openxmlformats.org/drawingml/2006/picture">
+                  <pic:nvPicPr>
+                    <pic:cNvPr id="2124763177" name=""/>
+                    <pic:cNvPicPr/>
+                  </pic:nvPicPr>
+                  <pic:blipFill>
+                    <a:blip r:embed="rId12"/>
+                    <a:stretch>
+                      <a:fillRect/>
+                    </a:stretch>
+                  </pic:blipFill>
+                  <pic:spPr>
+                    <a:xfrm>
+                      <a:off x="0" y="0"/>
+                      <a:ext cx="5731510" cy="1685925"/>
                     </a:xfrm>
                     <a:prstGeom prst="rect">
                       <a:avLst/>
@@ -316,6 +666,34 @@
     </w:lvl>
   </w:abstractNum>
   <w:num w:numId="1" w16cid:durableId="75516753">
+    <w:abstractNumId w:val="0"/>
+    <w:lvlOverride w:ilvl="0">
+      <w:startOverride w:val="1"/>
+    </w:lvlOverride>
+    <w:lvlOverride w:ilvl="1"/>
+    <w:lvlOverride w:ilvl="2">
+      <w:startOverride w:val="1"/>
+    </w:lvlOverride>
+    <w:lvlOverride w:ilvl="3">
+      <w:startOverride w:val="1"/>
+    </w:lvlOverride>
+    <w:lvlOverride w:ilvl="4">
+      <w:startOverride w:val="1"/>
+    </w:lvlOverride>
+    <w:lvlOverride w:ilvl="5">
+      <w:startOverride w:val="1"/>
+    </w:lvlOverride>
+    <w:lvlOverride w:ilvl="6">
+      <w:startOverride w:val="1"/>
+    </w:lvlOverride>
+    <w:lvlOverride w:ilvl="7">
+      <w:startOverride w:val="1"/>
+    </w:lvlOverride>
+    <w:lvlOverride w:ilvl="8">
+      <w:startOverride w:val="1"/>
+    </w:lvlOverride>
+  </w:num>
+  <w:num w:numId="2" w16cid:durableId="1650666731">
     <w:abstractNumId w:val="0"/>
     <w:lvlOverride w:ilvl="0">
       <w:startOverride w:val="1"/>

</xml_diff>